<commit_message>
updates for first lab
</commit_message>
<xml_diff>
--- a/lab-1/lab-1-report.docx
+++ b/lab-1/lab-1-report.docx
@@ -1029,6 +1029,7 @@
               <w:rStyle w:val="IndexLink"/>
               <w:sz w:val="28"/>
               <w:szCs w:val="28"/>
+              <w:vanish w:val="false"/>
               <w:rFonts w:cs="Times New Roman" w:ascii="Times New Roman" w:hAnsi="Times New Roman"/>
             </w:rPr>
             <w:instrText xml:space="preserve"> TOC \z \o "1-3" \u \h</w:instrText>
@@ -1039,21 +1040,12 @@
               <w:rStyle w:val="IndexLink"/>
               <w:sz w:val="28"/>
               <w:szCs w:val="28"/>
+              <w:vanish w:val="false"/>
               <w:rFonts w:cs="Times New Roman" w:ascii="Times New Roman" w:hAnsi="Times New Roman"/>
             </w:rPr>
             <w:fldChar w:fldCharType="separate"/>
           </w:r>
           <w:hyperlink w:anchor="_Toc157471308">
-            <w:r>
-              <w:rPr>
-                <w:webHidden/>
-                <w:rStyle w:val="IndexLink"/>
-                <w:rFonts w:cs="Times New Roman" w:ascii="Times New Roman" w:hAnsi="Times New Roman"/>
-                <w:sz w:val="28"/>
-                <w:szCs w:val="28"/>
-              </w:rPr>
-              <w:t>Введение</w:t>
-            </w:r>
             <w:r>
               <w:rPr>
                 <w:webHidden/>
@@ -1074,12 +1066,14 @@
             </w:r>
             <w:r>
               <w:rPr>
+                <w:webHidden/>
                 <w:rStyle w:val="IndexLink"/>
                 <w:rFonts w:cs="Times New Roman" w:ascii="Times New Roman" w:hAnsi="Times New Roman"/>
                 <w:vanish w:val="false"/>
                 <w:sz w:val="28"/>
                 <w:szCs w:val="28"/>
               </w:rPr>
+              <w:t>Введение</w:t>
               <w:tab/>
               <w:t>3</w:t>
             </w:r>
@@ -1105,16 +1099,6 @@
             <w:r>
               <w:rPr>
                 <w:webHidden/>
-                <w:rStyle w:val="IndexLink"/>
-                <w:rFonts w:cs="Times New Roman" w:ascii="Times New Roman" w:hAnsi="Times New Roman"/>
-                <w:sz w:val="28"/>
-                <w:szCs w:val="28"/>
-              </w:rPr>
-              <w:t>1 Результат выполнения</w:t>
-            </w:r>
-            <w:r>
-              <w:rPr>
-                <w:webHidden/>
               </w:rPr>
               <w:fldChar w:fldCharType="begin"/>
             </w:r>
@@ -1132,12 +1116,14 @@
             </w:r>
             <w:r>
               <w:rPr>
+                <w:webHidden/>
                 <w:rStyle w:val="IndexLink"/>
                 <w:rFonts w:cs="Times New Roman" w:ascii="Times New Roman" w:hAnsi="Times New Roman"/>
                 <w:vanish w:val="false"/>
                 <w:sz w:val="28"/>
                 <w:szCs w:val="28"/>
               </w:rPr>
+              <w:t>1 Результат выполнения</w:t>
               <w:tab/>
               <w:t>4</w:t>
             </w:r>
@@ -1163,16 +1149,6 @@
             <w:r>
               <w:rPr>
                 <w:webHidden/>
-                <w:rStyle w:val="IndexLink"/>
-                <w:rFonts w:cs="Times New Roman" w:ascii="Times New Roman" w:hAnsi="Times New Roman"/>
-                <w:sz w:val="28"/>
-                <w:szCs w:val="28"/>
-              </w:rPr>
-              <w:t>Заключение</w:t>
-            </w:r>
-            <w:r>
-              <w:rPr>
-                <w:webHidden/>
               </w:rPr>
               <w:fldChar w:fldCharType="begin"/>
             </w:r>
@@ -1190,12 +1166,14 @@
             </w:r>
             <w:r>
               <w:rPr>
+                <w:webHidden/>
                 <w:rStyle w:val="IndexLink"/>
                 <w:rFonts w:cs="Times New Roman" w:ascii="Times New Roman" w:hAnsi="Times New Roman"/>
                 <w:vanish w:val="false"/>
                 <w:sz w:val="28"/>
                 <w:szCs w:val="28"/>
               </w:rPr>
+              <w:t>Заключение</w:t>
               <w:tab/>
               <w:t>5</w:t>
             </w:r>
@@ -1221,16 +1199,6 @@
             <w:r>
               <w:rPr>
                 <w:webHidden/>
-                <w:rStyle w:val="IndexLink"/>
-                <w:rFonts w:cs="Times New Roman" w:ascii="Times New Roman" w:hAnsi="Times New Roman"/>
-                <w:sz w:val="28"/>
-                <w:szCs w:val="28"/>
-              </w:rPr>
-              <w:t>Приложение А (обязательное) Листинг кода</w:t>
-            </w:r>
-            <w:r>
-              <w:rPr>
-                <w:webHidden/>
               </w:rPr>
               <w:fldChar w:fldCharType="begin"/>
             </w:r>
@@ -1248,12 +1216,14 @@
             </w:r>
             <w:r>
               <w:rPr>
+                <w:webHidden/>
                 <w:rStyle w:val="IndexLink"/>
                 <w:rFonts w:cs="Times New Roman" w:ascii="Times New Roman" w:hAnsi="Times New Roman"/>
                 <w:vanish w:val="false"/>
                 <w:sz w:val="28"/>
                 <w:szCs w:val="28"/>
               </w:rPr>
+              <w:t>Приложение А (обязательное) Листинг кода</w:t>
               <w:tab/>
               <w:t>6</w:t>
             </w:r>
@@ -1279,16 +1249,6 @@
             <w:r>
               <w:rPr>
                 <w:webHidden/>
-                <w:rStyle w:val="IndexLink"/>
-                <w:rFonts w:cs="Times New Roman" w:ascii="Times New Roman" w:hAnsi="Times New Roman"/>
-                <w:sz w:val="28"/>
-                <w:szCs w:val="28"/>
-              </w:rPr>
-              <w:t>Приложение Б (обязательное) Блок-схема алгоритма</w:t>
-            </w:r>
-            <w:r>
-              <w:rPr>
-                <w:webHidden/>
               </w:rPr>
               <w:fldChar w:fldCharType="begin"/>
             </w:r>
@@ -1306,12 +1266,14 @@
             </w:r>
             <w:r>
               <w:rPr>
+                <w:webHidden/>
                 <w:rStyle w:val="IndexLink"/>
                 <w:rFonts w:cs="Times New Roman" w:ascii="Times New Roman" w:hAnsi="Times New Roman"/>
                 <w:vanish w:val="false"/>
                 <w:sz w:val="28"/>
                 <w:szCs w:val="28"/>
               </w:rPr>
+              <w:t>Приложение Б (обязательное) Блок-схема алгоритма</w:t>
               <w:tab/>
               <w:t>8</w:t>
             </w:r>
@@ -1386,6 +1348,7 @@
           <w:numId w:val="0"/>
         </w:numPr>
         <w:spacing w:lineRule="auto" w:line="240" w:before="0" w:after="0"/>
+        <w:ind w:left="0" w:hanging="0"/>
         <w:jc w:val="center"/>
         <w:outlineLvl w:val="0"/>
         <w:rPr>
@@ -1675,7 +1638,7 @@
         <w:rPr/>
         <w:drawing>
           <wp:inline distT="0" distB="0" distL="0" distR="0">
-            <wp:extent cx="4235450" cy="1127125"/>
+            <wp:extent cx="2553335" cy="1127125"/>
             <wp:effectExtent l="0" t="0" r="0" b="0"/>
             <wp:docPr id="2" name="Рисунок 4" descr=""/>
             <wp:cNvGraphicFramePr>
@@ -1699,7 +1662,7 @@
                   <pic:spPr bwMode="auto">
                     <a:xfrm>
                       <a:off x="0" y="0"/>
-                      <a:ext cx="4235450" cy="1127125"/>
+                      <a:ext cx="2553335" cy="1127125"/>
                     </a:xfrm>
                     <a:prstGeom prst="rect">
                       <a:avLst/>
@@ -1789,7 +1752,7 @@
         <w:rPr/>
         <w:drawing>
           <wp:inline distT="0" distB="0" distL="0" distR="0">
-            <wp:extent cx="6007735" cy="914400"/>
+            <wp:extent cx="6007735" cy="788670"/>
             <wp:effectExtent l="0" t="0" r="0" b="0"/>
             <wp:docPr id="3" name="Рисунок 9" descr=""/>
             <wp:cNvGraphicFramePr>
@@ -1813,7 +1776,7 @@
                   <pic:spPr bwMode="auto">
                     <a:xfrm>
                       <a:off x="0" y="0"/>
-                      <a:ext cx="6007735" cy="914400"/>
+                      <a:ext cx="6007735" cy="788670"/>
                     </a:xfrm>
                     <a:prstGeom prst="rect">
                       <a:avLst/>
@@ -1855,7 +1818,7 @@
         <w:rPr/>
         <w:drawing>
           <wp:inline distT="0" distB="0" distL="0" distR="0">
-            <wp:extent cx="4137025" cy="1179830"/>
+            <wp:extent cx="3517900" cy="1624965"/>
             <wp:effectExtent l="0" t="0" r="0" b="0"/>
             <wp:docPr id="4" name="Рисунок 10" descr=""/>
             <wp:cNvGraphicFramePr>
@@ -1879,7 +1842,7 @@
                   <pic:spPr bwMode="auto">
                     <a:xfrm>
                       <a:off x="0" y="0"/>
-                      <a:ext cx="4137025" cy="1179830"/>
+                      <a:ext cx="3517900" cy="1624965"/>
                     </a:xfrm>
                     <a:prstGeom prst="rect">
                       <a:avLst/>
@@ -1949,26 +1912,6 @@
     </w:p>
     <w:p>
       <w:pPr>
-        <w:pStyle w:val="ListParagraph"/>
-        <w:spacing w:lineRule="auto" w:line="240" w:before="0" w:after="0"/>
-        <w:ind w:left="0" w:hanging="0"/>
-        <w:contextualSpacing/>
-        <w:rPr>
-          <w:rFonts w:ascii="Times New Roman" w:hAnsi="Times New Roman" w:cs="Times New Roman"/>
-          <w:sz w:val="28"/>
-          <w:szCs w:val="28"/>
-        </w:rPr>
-      </w:pPr>
-      <w:r>
-        <w:rPr>
-          <w:rFonts w:cs="Times New Roman" w:ascii="Times New Roman" w:hAnsi="Times New Roman"/>
-          <w:sz w:val="28"/>
-          <w:szCs w:val="28"/>
-        </w:rPr>
-      </w:r>
-    </w:p>
-    <w:p>
-      <w:pPr>
         <w:pStyle w:val="Heading1"/>
         <w:spacing w:lineRule="auto" w:line="240" w:before="0" w:after="0"/>
         <w:jc w:val="center"/>
@@ -2163,7 +2106,6 @@
     <w:p>
       <w:pPr>
         <w:pStyle w:val="Normal"/>
-        <w:pBdr/>
         <w:spacing w:before="0" w:after="0"/>
         <w:jc w:val="both"/>
         <w:rPr>
@@ -3763,7 +3705,6 @@
     <w:p>
       <w:pPr>
         <w:pStyle w:val="Normal"/>
-        <w:pBdr/>
         <w:spacing w:before="0" w:after="0"/>
         <w:jc w:val="both"/>
         <w:rPr>
@@ -5894,6 +5835,7 @@
     <w:p>
       <w:pPr>
         <w:pStyle w:val="Normal"/>
+        <w:spacing w:before="0" w:after="200"/>
         <w:rPr/>
       </w:pPr>
       <w:r>
@@ -5945,17 +5887,6 @@
         </w:drawing>
       </w:r>
     </w:p>
-    <w:p>
-      <w:pPr>
-        <w:pStyle w:val="Normal"/>
-        <w:spacing w:before="0" w:after="200"/>
-        <w:jc w:val="center"/>
-        <w:rPr/>
-      </w:pPr>
-      <w:r>
-        <w:rPr/>
-      </w:r>
-    </w:p>
     <w:sectPr>
       <w:footerReference w:type="default" r:id="rId7"/>
       <w:type w:val="nextPage"/>
@@ -5979,7 +5910,7 @@
         <w:docPartGallery w:val="Page Numbers (Bottom of Page)"/>
         <w:docPartUnique w:val="true"/>
       </w:docPartObj>
-      <w:id w:val="1211269080"/>
+      <w:id w:val="1272689364"/>
     </w:sdtPr>
     <w:sdtContent>
       <w:p>
@@ -6006,7 +5937,7 @@
         </w:r>
         <w:r>
           <w:rPr/>
-          <w:t>10</w:t>
+          <w:t>9</w:t>
         </w:r>
         <w:r>
           <w:rPr/>
@@ -6029,13 +5960,6 @@
 
 <file path=word/numbering.xml><?xml version="1.0" encoding="utf-8"?>
 <w:numbering xmlns:w="http://schemas.openxmlformats.org/wordprocessingml/2006/main" xmlns:o="urn:schemas-microsoft-com:office:office" xmlns:r="http://schemas.openxmlformats.org/officeDocument/2006/relationships" xmlns:v="urn:schemas-microsoft-com:vml" xmlns:mc="http://schemas.openxmlformats.org/markup-compatibility/2006" xmlns:w14="http://schemas.microsoft.com/office/word/2010/wordml" mc:Ignorable="w14">
-  <w:numPicBullet w:numPicBulletId="0">
-    <w:pict>
-      <v:shape style="width:11.25pt;height:11.25pt" o:bullet="t">
-        <v:imagedata r:id="rId1" o:title=""/>
-      </v:shape>
-    </w:pict>
-  </w:numPicBullet>
   <w:abstractNum w:abstractNumId="1">
     <w:lvl w:ilvl="0">
       <w:start w:val="1"/>
@@ -6685,6 +6609,7 @@
     <w:rsid w:val="00f0157f"/>
     <w:pPr>
       <w:widowControl/>
+      <w:suppressAutoHyphens w:val="true"/>
       <w:bidi w:val="0"/>
       <w:spacing w:lineRule="auto" w:line="276" w:before="0" w:after="200"/>
       <w:jc w:val="left"/>
@@ -7084,6 +7009,7 @@
     <w:rsid w:val="00417577"/>
     <w:pPr>
       <w:widowControl/>
+      <w:suppressAutoHyphens w:val="true"/>
       <w:bidi w:val="0"/>
       <w:spacing w:lineRule="auto" w:line="240" w:before="0" w:after="0"/>
       <w:jc w:val="left"/>

</xml_diff>